<commit_message>
Corrección de errores en el texto
</commit_message>
<xml_diff>
--- a/doc/M2851-Práctica2.docx
+++ b/doc/M2851-Práctica2.docx
@@ -864,11 +864,123 @@
       </w:pPr>
       <w:r>
         <w:rPr>
-          <w:b w:val="false"/>
-          <w:bCs w:val="false"/>
-          <w:lang w:val="es-ES"/>
-        </w:rPr>
-        <w:t>Los datos de los que disponemos son los siguientes:</w:t>
+          <w:rFonts w:eastAsia="Noto Serif CJK SC" w:cs="Lohit Devanagari"/>
+          <w:b w:val="false"/>
+          <w:bCs w:val="false"/>
+          <w:color w:val="auto"/>
+          <w:kern w:val="2"/>
+          <w:sz w:val="24"/>
+          <w:szCs w:val="24"/>
+          <w:lang w:val="es-ES" w:eastAsia="zh-CN" w:bidi="hi-IN"/>
+        </w:rPr>
+        <w:t xml:space="preserve">En total el dataset dispone de </w:t>
+      </w:r>
+      <w:r>
+        <w:rPr>
+          <w:rFonts w:eastAsia="Noto Serif CJK SC" w:cs="Lohit Devanagari"/>
+          <w:b/>
+          <w:bCs/>
+          <w:color w:val="auto"/>
+          <w:kern w:val="2"/>
+          <w:sz w:val="24"/>
+          <w:szCs w:val="24"/>
+          <w:lang w:val="es-ES" w:eastAsia="zh-CN" w:bidi="hi-IN"/>
+        </w:rPr>
+        <w:t>891 entradas</w:t>
+      </w:r>
+      <w:r>
+        <w:rPr>
+          <w:rFonts w:eastAsia="Noto Serif CJK SC" w:cs="Lohit Devanagari"/>
+          <w:b w:val="false"/>
+          <w:bCs w:val="false"/>
+          <w:color w:val="auto"/>
+          <w:kern w:val="2"/>
+          <w:sz w:val="24"/>
+          <w:szCs w:val="24"/>
+          <w:lang w:val="es-ES" w:eastAsia="zh-CN" w:bidi="hi-IN"/>
+        </w:rPr>
+        <w:t xml:space="preserve">, con </w:t>
+      </w:r>
+      <w:r>
+        <w:rPr>
+          <w:rFonts w:eastAsia="Noto Serif CJK SC" w:cs="Lohit Devanagari"/>
+          <w:b/>
+          <w:bCs/>
+          <w:color w:val="auto"/>
+          <w:kern w:val="2"/>
+          <w:sz w:val="24"/>
+          <w:szCs w:val="24"/>
+          <w:lang w:val="es-ES" w:eastAsia="zh-CN" w:bidi="hi-IN"/>
+        </w:rPr>
+        <w:t>10</w:t>
+      </w:r>
+      <w:r>
+        <w:rPr>
+          <w:b/>
+          <w:bCs/>
+          <w:lang w:val="es-ES"/>
+        </w:rPr>
+        <w:t xml:space="preserve"> </w:t>
+      </w:r>
+      <w:r>
+        <w:rPr>
+          <w:rFonts w:eastAsia="Noto Serif CJK SC" w:cs="Lohit Devanagari"/>
+          <w:b/>
+          <w:bCs/>
+          <w:color w:val="auto"/>
+          <w:kern w:val="2"/>
+          <w:sz w:val="24"/>
+          <w:szCs w:val="24"/>
+          <w:lang w:val="es-ES" w:eastAsia="zh-CN" w:bidi="hi-IN"/>
+        </w:rPr>
+        <w:t>campos</w:t>
+      </w:r>
+      <w:r>
+        <w:rPr>
+          <w:rFonts w:eastAsia="Noto Serif CJK SC" w:cs="Lohit Devanagari"/>
+          <w:b w:val="false"/>
+          <w:bCs w:val="false"/>
+          <w:color w:val="auto"/>
+          <w:kern w:val="2"/>
+          <w:sz w:val="24"/>
+          <w:szCs w:val="24"/>
+          <w:lang w:val="es-ES" w:eastAsia="zh-CN" w:bidi="hi-IN"/>
+        </w:rPr>
+        <w:t xml:space="preserve"> para cada entrada. </w:t>
+      </w:r>
+      <w:r>
+        <w:rPr>
+          <w:rFonts w:eastAsia="Noto Serif CJK SC" w:cs="Lohit Devanagari"/>
+          <w:b w:val="false"/>
+          <w:bCs w:val="false"/>
+          <w:color w:val="auto"/>
+          <w:kern w:val="2"/>
+          <w:sz w:val="24"/>
+          <w:szCs w:val="24"/>
+          <w:lang w:val="es-ES" w:eastAsia="zh-CN" w:bidi="hi-IN"/>
+        </w:rPr>
+        <w:t>Los campos disponibles</w:t>
+      </w:r>
+      <w:r>
+        <w:rPr>
+          <w:rFonts w:eastAsia="Noto Serif CJK SC" w:cs="Lohit Devanagari"/>
+          <w:b w:val="false"/>
+          <w:bCs w:val="false"/>
+          <w:color w:val="auto"/>
+          <w:kern w:val="2"/>
+          <w:sz w:val="24"/>
+          <w:szCs w:val="24"/>
+          <w:lang w:val="es-ES" w:eastAsia="zh-CN" w:bidi="hi-IN"/>
+        </w:rPr>
+        <w:t xml:space="preserve"> se describen a continuación</w:t>
+      </w:r>
+      <w:r>
+        <w:rPr>
+          <w:b w:val="false"/>
+          <w:bCs w:val="false"/>
+          <w:lang w:val="es-ES"/>
+        </w:rPr>
+        <w:t>:</w:t>
       </w:r>
     </w:p>
     <w:p>
@@ -1358,12 +1470,7 @@
         </w:rPr>
       </w:pPr>
       <w:r>
-        <w:rPr>
-          <w:b w:val="false"/>
-          <w:bCs w:val="false"/>
-          <w:lang w:val="es-ES"/>
-        </w:rPr>
-        <w:t xml:space="preserve">En total el dataset dispone de 891 entradas. </w:t>
+        <w:rPr/>
       </w:r>
     </w:p>
     <w:p>
@@ -1381,7 +1488,28 @@
           <w:bCs w:val="false"/>
           <w:lang w:val="es-ES"/>
         </w:rPr>
-        <w:t>Con estos datos vamos a intentar analizar si existe alguna relación entre las variables disponibles y la supervivencia de los pasajeros.  En concreto intentaremos averiguar en este trabajo:</w:t>
+        <w:t xml:space="preserve">Con estos datos vamos a intentar analizar si existe alguna relación entre las variables disponibles y la supervivencia de los pasajeros.  </w:t>
+      </w:r>
+      <w:r>
+        <w:rPr>
+          <w:rFonts w:eastAsia="Noto Serif CJK SC" w:cs="Lohit Devanagari"/>
+          <w:b w:val="false"/>
+          <w:bCs w:val="false"/>
+          <w:color w:val="auto"/>
+          <w:kern w:val="2"/>
+          <w:sz w:val="24"/>
+          <w:szCs w:val="24"/>
+          <w:lang w:val="es-ES" w:eastAsia="zh-CN" w:bidi="hi-IN"/>
+        </w:rPr>
+        <w:t>Principalmente</w:t>
+      </w:r>
+      <w:r>
+        <w:rPr>
+          <w:b w:val="false"/>
+          <w:bCs w:val="false"/>
+          <w:lang w:val="es-ES"/>
+        </w:rPr>
+        <w:t xml:space="preserve"> intentaremos averiguar en este trabajo:</w:t>
       </w:r>
     </w:p>
     <w:p>
@@ -1403,7 +1531,15 @@
           <w:bCs w:val="false"/>
           <w:lang w:val="es-ES"/>
         </w:rPr>
-        <w:t>Si se cumplió el protocolo de salvamento que rige el proceso de evacuación de la nave, conocido como «mujeres y niños primero». Es decir si existe una relación entre el sexo y  la edad y la supervivencia</w:t>
+        <w:t xml:space="preserve">Si se cumplió el protocolo de salvamento que rige el proceso de evacuación de la nave, conocido como «mujeres y niños primero». Es decir si existe una relación entre el sexo y la edad y la supervivencia </w:t>
+      </w:r>
+      <w:r>
+        <w:rPr>
+          <w:b w:val="false"/>
+          <w:bCs w:val="false"/>
+          <w:lang w:val="es-ES"/>
+        </w:rPr>
+        <w:t>de los pasajeros.</w:t>
       </w:r>
     </w:p>
     <w:p>
@@ -2919,6 +3055,7 @@
       <w:rPr>
         <w:rFonts w:ascii="Liberation Serif" w:hAnsi="Liberation Serif" w:eastAsia="Noto Serif CJK SC" w:cs="Lohit Devanagari"/>
         <w:kern w:val="2"/>
+        <w:sz w:val="20"/>
         <w:szCs w:val="24"/>
         <w:lang w:val="es-ES" w:eastAsia="zh-CN" w:bidi="hi-IN"/>
       </w:rPr>
@@ -2935,7 +3072,7 @@
     <w:pPr>
       <w:widowControl/>
       <w:suppressAutoHyphens w:val="true"/>
-      <w:overflowPunct w:val="false"/>
+      <w:overflowPunct w:val="true"/>
       <w:bidi w:val="0"/>
       <w:spacing w:before="0" w:after="0"/>
       <w:jc w:val="start"/>

</xml_diff>